<commit_message>
change for LEAD version
</commit_message>
<xml_diff>
--- a/resources/模板报告/template-with-formation.docx
+++ b/resources/模板报告/template-with-formation.docx
@@ -80,8 +80,8 @@
           <w:sz w:val="44"/>
         </w:rPr>
       </w:pPr>
-      <w:bookmarkStart w:id="2" w:name="_Toc17205735"/>
-      <w:bookmarkStart w:id="3" w:name="_Toc17204963"/>
+      <w:bookmarkStart w:id="2" w:name="_Toc17204963"/>
+      <w:bookmarkStart w:id="3" w:name="_Toc17205735"/>
       <w:r>
         <w:rPr>
           <w:rFonts w:eastAsia="黑体"/>
@@ -130,7 +130,27 @@
           <w:sz w:val="28"/>
           <w:szCs w:val="28"/>
         </w:rPr>
-        <w:t>casing_Goal mm 测量井段:</w:t>
+        <w:t>casing_Goal</w:t>
+      </w:r>
+      <w:r>
+        <w:rPr>
+          <w:rFonts w:hint="eastAsia"/>
+          <w:b/>
+          <w:bCs/>
+          <w:sz w:val="28"/>
+          <w:szCs w:val="28"/>
+          <w:lang w:val="en-US" w:eastAsia="zh-CN"/>
+        </w:rPr>
+        <w:t xml:space="preserve"> </w:t>
+      </w:r>
+      <w:r>
+        <w:rPr>
+          <w:b/>
+          <w:bCs/>
+          <w:sz w:val="28"/>
+          <w:szCs w:val="28"/>
+        </w:rPr>
+        <w:t>mm 测量井段:</w:t>
       </w:r>
       <w:r>
         <w:t xml:space="preserve"> </w:t>
@@ -144,16 +164,27 @@
           <w:szCs w:val="28"/>
           <w:lang w:eastAsia="zh-CN"/>
         </w:rPr>
-        <w:t>process_Section</w:t>
-      </w:r>
-      <w:r>
-        <w:rPr>
+        <w:t>first_Pro_Interval</w:t>
+      </w:r>
+      <w:r>
+        <w:rPr>
+          <w:rFonts w:hint="eastAsia"/>
           <w:b/>
           <w:bCs/>
           <w:sz w:val="28"/>
           <w:szCs w:val="28"/>
-        </w:rPr>
-        <w:t xml:space="preserve"> m</w:t>
+          <w:lang w:val="en-US" w:eastAsia="zh-CN"/>
+        </w:rPr>
+        <w:t xml:space="preserve"> </w:t>
+      </w:r>
+      <w:r>
+        <w:rPr>
+          <w:b/>
+          <w:bCs/>
+          <w:sz w:val="28"/>
+          <w:szCs w:val="28"/>
+        </w:rPr>
+        <w:t>m</w:t>
       </w:r>
       <w:r>
         <w:rPr>
@@ -189,6 +220,8 @@
           <w:szCs w:val="28"/>
         </w:rPr>
       </w:pPr>
+      <w:bookmarkStart w:id="33" w:name="_GoBack"/>
+      <w:bookmarkEnd w:id="33"/>
     </w:p>
     <w:p>
       <w:pPr>
@@ -828,21 +861,21 @@
           <w:docGrid w:linePitch="312" w:charSpace="0"/>
         </w:sectPr>
       </w:pPr>
-      <w:bookmarkStart w:id="4" w:name="_Toc398371629"/>
+      <w:bookmarkStart w:id="4" w:name="_Toc209860804"/>
       <w:bookmarkStart w:id="5" w:name="_Toc398371385"/>
-      <w:bookmarkStart w:id="6" w:name="_Toc17205736"/>
-      <w:bookmarkStart w:id="7" w:name="_Toc209808237"/>
-      <w:bookmarkStart w:id="8" w:name="_Toc209860804"/>
-      <w:bookmarkStart w:id="9" w:name="_Toc209966683"/>
-      <w:bookmarkStart w:id="10" w:name="_Toc206923605"/>
-      <w:bookmarkStart w:id="11" w:name="_Toc277333768"/>
-      <w:bookmarkStart w:id="12" w:name="_Toc398370868"/>
-      <w:bookmarkStart w:id="13" w:name="_Toc398370189"/>
-      <w:bookmarkStart w:id="14" w:name="_Toc210125982"/>
-      <w:bookmarkStart w:id="15" w:name="_Toc214507613"/>
-      <w:bookmarkStart w:id="16" w:name="_Toc247593003"/>
-      <w:bookmarkStart w:id="17" w:name="_Toc398370619"/>
-      <w:bookmarkStart w:id="18" w:name="_Toc209971939"/>
+      <w:bookmarkStart w:id="6" w:name="_Toc277333768"/>
+      <w:bookmarkStart w:id="7" w:name="_Toc209966683"/>
+      <w:bookmarkStart w:id="8" w:name="_Toc209971939"/>
+      <w:bookmarkStart w:id="9" w:name="_Toc209808237"/>
+      <w:bookmarkStart w:id="10" w:name="_Toc214507613"/>
+      <w:bookmarkStart w:id="11" w:name="_Toc247593003"/>
+      <w:bookmarkStart w:id="12" w:name="_Toc206923605"/>
+      <w:bookmarkStart w:id="13" w:name="_Toc398371629"/>
+      <w:bookmarkStart w:id="14" w:name="_Toc17205736"/>
+      <w:bookmarkStart w:id="15" w:name="_Toc398370619"/>
+      <w:bookmarkStart w:id="16" w:name="_Toc398370189"/>
+      <w:bookmarkStart w:id="17" w:name="_Toc210125982"/>
+      <w:bookmarkStart w:id="18" w:name="_Toc398370868"/>
     </w:p>
     <w:p>
       <w:pPr>
@@ -4786,19 +4819,19 @@
           <w:szCs w:val="32"/>
         </w:rPr>
       </w:pPr>
-      <w:bookmarkStart w:id="20" w:name="_Toc398371386"/>
-      <w:bookmarkStart w:id="21" w:name="_Toc17205737"/>
-      <w:bookmarkStart w:id="22" w:name="_Toc398370869"/>
-      <w:bookmarkStart w:id="23" w:name="_Toc249174113"/>
-      <w:bookmarkStart w:id="24" w:name="_Toc249176370"/>
-      <w:bookmarkStart w:id="25" w:name="_Toc244332168"/>
-      <w:bookmarkStart w:id="26" w:name="_Toc206842801"/>
-      <w:bookmarkStart w:id="27" w:name="_Toc248746782"/>
-      <w:bookmarkStart w:id="28" w:name="_Toc398370190"/>
-      <w:bookmarkStart w:id="29" w:name="_Toc398371630"/>
-      <w:bookmarkStart w:id="30" w:name="_Toc398370620"/>
-      <w:bookmarkStart w:id="31" w:name="OLE_LINK8"/>
-      <w:bookmarkStart w:id="32" w:name="OLE_LINK10"/>
+      <w:bookmarkStart w:id="20" w:name="_Toc244332168"/>
+      <w:bookmarkStart w:id="21" w:name="_Toc249174113"/>
+      <w:bookmarkStart w:id="22" w:name="_Toc398370620"/>
+      <w:bookmarkStart w:id="23" w:name="_Toc249176370"/>
+      <w:bookmarkStart w:id="24" w:name="_Toc248746782"/>
+      <w:bookmarkStart w:id="25" w:name="_Toc398370869"/>
+      <w:bookmarkStart w:id="26" w:name="_Toc398371630"/>
+      <w:bookmarkStart w:id="27" w:name="_Toc398371386"/>
+      <w:bookmarkStart w:id="28" w:name="_Toc206842801"/>
+      <w:bookmarkStart w:id="29" w:name="_Toc398370190"/>
+      <w:bookmarkStart w:id="30" w:name="_Toc17205737"/>
+      <w:bookmarkStart w:id="31" w:name="OLE_LINK10"/>
+      <w:bookmarkStart w:id="32" w:name="OLE_LINK8"/>
       <w:r>
         <w:rPr>
           <w:rFonts w:eastAsia="黑体"/>
@@ -5959,7 +5992,7 @@
           <w:sz w:val="24"/>
           <w:lang w:val="en-US" w:eastAsia="zh-CN"/>
         </w:rPr>
-        <w:t>process_Section1</w:t>
+        <w:t>first_Pro_Interval</w:t>
       </w:r>
       <w:r>
         <w:rPr>
@@ -5997,7 +6030,7 @@
           <w:sz w:val="24"/>
           <w:lang w:val="en-US" w:eastAsia="zh-CN"/>
         </w:rPr>
-        <w:t>process_Section2</w:t>
+        <w:t>second_Pro_Interval</w:t>
       </w:r>
       <w:r>
         <w:rPr>
@@ -6129,7 +6162,7 @@
           <w:sz w:val="24"/>
           <w:lang w:val="en-US" w:eastAsia="zh-CN"/>
         </w:rPr>
-        <w:t>process_Section1</w:t>
+        <w:t>first_Pro_Interval</w:t>
       </w:r>
       <w:r>
         <w:rPr>
@@ -6209,12 +6242,30 @@
       </w:r>
       <w:r>
         <w:rPr>
+          <w:rFonts w:hint="eastAsia" w:ascii="Times New Roman" w:hAnsi="Times New Roman" w:cs="Times New Roman"/>
+          <w:bCs/>
+          <w:sz w:val="24"/>
+          <w:szCs w:val="24"/>
+          <w:lang w:eastAsia="zh-CN"/>
+        </w:rPr>
+        <w:t>first_GRatio</w:t>
+      </w:r>
+      <w:r>
+        <w:rPr>
           <w:rFonts w:ascii="Times New Roman" w:hAnsi="Times New Roman" w:cs="Times New Roman"/>
           <w:bCs/>
           <w:sz w:val="24"/>
           <w:szCs w:val="24"/>
         </w:rPr>
-        <w:t>good_Ratio</w:t>
+        <w:t>%，水泥胶结中等</w:t>
+      </w:r>
+      <w:r>
+        <w:rPr>
+          <w:rFonts w:ascii="Times New Roman" w:hAnsi="Times New Roman" w:cs="Times New Roman"/>
+          <w:bCs/>
+          <w:sz w:val="24"/>
+        </w:rPr>
+        <w:t>井段</w:t>
       </w:r>
       <w:r>
         <w:rPr>
@@ -6224,16 +6275,33 @@
           <w:szCs w:val="24"/>
           <w:lang w:val="en-US" w:eastAsia="zh-CN"/>
         </w:rPr>
-        <w:t>1</w:t>
+        <w:t>占</w:t>
+      </w:r>
+      <w:r>
+        <w:rPr>
+          <w:rFonts w:hint="eastAsia" w:ascii="Times New Roman" w:hAnsi="Times New Roman" w:cs="Times New Roman"/>
+          <w:kern w:val="0"/>
+          <w:sz w:val="24"/>
+          <w:lang w:eastAsia="zh-CN"/>
+        </w:rPr>
+        <w:t>first_MRatio</w:t>
       </w:r>
       <w:r>
         <w:rPr>
           <w:rFonts w:ascii="Times New Roman" w:hAnsi="Times New Roman" w:cs="Times New Roman"/>
           <w:bCs/>
           <w:sz w:val="24"/>
-          <w:szCs w:val="24"/>
-        </w:rPr>
-        <w:t>%，水泥胶结中等</w:t>
+        </w:rPr>
+        <w:t>%</w:t>
+      </w:r>
+      <w:r>
+        <w:rPr>
+          <w:rFonts w:hint="eastAsia" w:ascii="Times New Roman" w:hAnsi="Times New Roman" w:cs="Times New Roman"/>
+          <w:bCs/>
+          <w:sz w:val="24"/>
+          <w:lang w:eastAsia="zh-CN"/>
+        </w:rPr>
+        <w:t>，</w:t>
       </w:r>
       <w:r>
         <w:rPr>
@@ -6241,7 +6309,7 @@
           <w:bCs/>
           <w:sz w:val="24"/>
         </w:rPr>
-        <w:t>井段</w:t>
+        <w:t>水泥胶结差井段</w:t>
       </w:r>
       <w:r>
         <w:rPr>
@@ -6255,72 +6323,12 @@
       </w:r>
       <w:r>
         <w:rPr>
-          <w:rFonts w:ascii="Times New Roman" w:hAnsi="Times New Roman" w:cs="Times New Roman"/>
-          <w:kern w:val="0"/>
-          <w:sz w:val="24"/>
-        </w:rPr>
-        <w:t>median_Ratio</w:t>
-      </w:r>
-      <w:r>
-        <w:rPr>
           <w:rFonts w:hint="eastAsia" w:ascii="Times New Roman" w:hAnsi="Times New Roman" w:cs="Times New Roman"/>
           <w:kern w:val="0"/>
           <w:sz w:val="24"/>
-          <w:lang w:val="en-US" w:eastAsia="zh-CN"/>
-        </w:rPr>
-        <w:t>1</w:t>
-      </w:r>
-      <w:r>
-        <w:rPr>
-          <w:rFonts w:ascii="Times New Roman" w:hAnsi="Times New Roman" w:cs="Times New Roman"/>
-          <w:bCs/>
-          <w:sz w:val="24"/>
-        </w:rPr>
-        <w:t>%</w:t>
-      </w:r>
-      <w:r>
-        <w:rPr>
-          <w:rFonts w:hint="eastAsia" w:ascii="Times New Roman" w:hAnsi="Times New Roman" w:cs="Times New Roman"/>
-          <w:bCs/>
-          <w:sz w:val="24"/>
           <w:lang w:eastAsia="zh-CN"/>
         </w:rPr>
-        <w:t>，</w:t>
-      </w:r>
-      <w:r>
-        <w:rPr>
-          <w:rFonts w:ascii="Times New Roman" w:hAnsi="Times New Roman" w:cs="Times New Roman"/>
-          <w:bCs/>
-          <w:sz w:val="24"/>
-        </w:rPr>
-        <w:t>水泥胶结差井段</w:t>
-      </w:r>
-      <w:r>
-        <w:rPr>
-          <w:rFonts w:hint="eastAsia" w:ascii="Times New Roman" w:hAnsi="Times New Roman" w:cs="Times New Roman"/>
-          <w:bCs/>
-          <w:sz w:val="24"/>
-          <w:szCs w:val="24"/>
-          <w:lang w:val="en-US" w:eastAsia="zh-CN"/>
-        </w:rPr>
-        <w:t>占</w:t>
-      </w:r>
-      <w:r>
-        <w:rPr>
-          <w:rFonts w:ascii="Times New Roman" w:hAnsi="Times New Roman" w:cs="Times New Roman"/>
-          <w:kern w:val="0"/>
-          <w:sz w:val="24"/>
-        </w:rPr>
-        <w:t>bad_Ratio</w:t>
-      </w:r>
-      <w:r>
-        <w:rPr>
-          <w:rFonts w:hint="eastAsia" w:ascii="Times New Roman" w:hAnsi="Times New Roman" w:cs="Times New Roman"/>
-          <w:kern w:val="0"/>
-          <w:sz w:val="24"/>
-          <w:lang w:val="en-US" w:eastAsia="zh-CN"/>
-        </w:rPr>
-        <w:t>1</w:t>
+        <w:t>first_BRatio</w:t>
       </w:r>
       <w:r>
         <w:rPr>
@@ -6378,7 +6386,7 @@
           <w:sz w:val="24"/>
           <w:lang w:val="en-US" w:eastAsia="zh-CN"/>
         </w:rPr>
-        <w:t>process_Section1</w:t>
+        <w:t>first_Pro_Interval</w:t>
       </w:r>
       <w:r>
         <w:rPr>
@@ -6405,16 +6413,16 @@
           <w:bCs/>
           <w:sz w:val="24"/>
         </w:rPr>
-        <w:t>固井水泥胶结合格率为pass_Percent</w:t>
+        <w:t>固井水泥胶结合格率为</w:t>
       </w:r>
       <w:r>
         <w:rPr>
           <w:rFonts w:hint="eastAsia" w:ascii="Times New Roman" w:hAnsi="Times New Roman" w:cs="Times New Roman"/>
           <w:bCs/>
           <w:sz w:val="24"/>
-          <w:lang w:val="en-US" w:eastAsia="zh-CN"/>
-        </w:rPr>
-        <w:t>1</w:t>
+          <w:lang w:eastAsia="zh-CN"/>
+        </w:rPr>
+        <w:t>first_Pass_Percent</w:t>
       </w:r>
       <w:r>
         <w:rPr>
@@ -6423,15 +6431,6 @@
           <w:sz w:val="24"/>
         </w:rPr>
         <w:t>%，测井评价为固井质量</w:t>
-      </w:r>
-      <w:r>
-        <w:rPr>
-          <w:rFonts w:ascii="Times New Roman" w:hAnsi="Times New Roman" w:cs="Times New Roman"/>
-          <w:b/>
-          <w:bCs/>
-          <w:sz w:val="24"/>
-        </w:rPr>
-        <w:t>eval_Result</w:t>
       </w:r>
       <w:r>
         <w:rPr>
@@ -6439,9 +6438,9 @@
           <w:b/>
           <w:bCs/>
           <w:sz w:val="24"/>
-          <w:lang w:val="en-US" w:eastAsia="zh-CN"/>
-        </w:rPr>
-        <w:t>1</w:t>
+          <w:lang w:eastAsia="zh-CN"/>
+        </w:rPr>
+        <w:t>first_Eval_Result</w:t>
       </w:r>
       <w:r>
         <w:rPr>
@@ -6491,7 +6490,7 @@
           <w:sz w:val="24"/>
           <w:lang w:val="en-US" w:eastAsia="zh-CN"/>
         </w:rPr>
-        <w:t>process_Section2</w:t>
+        <w:t>second_Pro_Interval</w:t>
       </w:r>
       <w:r>
         <w:rPr>
@@ -6557,7 +6556,7 @@
           <w:sz w:val="24"/>
           <w:szCs w:val="24"/>
         </w:rPr>
-        <w:t>井段为good_Ratio</w:t>
+        <w:t>井段为</w:t>
       </w:r>
       <w:r>
         <w:rPr>
@@ -6565,9 +6564,9 @@
           <w:bCs/>
           <w:sz w:val="24"/>
           <w:szCs w:val="24"/>
-          <w:lang w:val="en-US" w:eastAsia="zh-CN"/>
-        </w:rPr>
-        <w:t>2</w:t>
+          <w:lang w:eastAsia="zh-CN"/>
+        </w:rPr>
+        <w:t>second_GRatio</w:t>
       </w:r>
       <w:r>
         <w:rPr>
@@ -6588,20 +6587,12 @@
       </w:r>
       <w:r>
         <w:rPr>
-          <w:rFonts w:ascii="Times New Roman" w:hAnsi="Times New Roman" w:cs="Times New Roman"/>
-          <w:kern w:val="0"/>
-          <w:sz w:val="24"/>
-        </w:rPr>
-        <w:t>median_Ratio</w:t>
-      </w:r>
-      <w:r>
-        <w:rPr>
           <w:rFonts w:hint="eastAsia" w:ascii="Times New Roman" w:hAnsi="Times New Roman" w:cs="Times New Roman"/>
           <w:kern w:val="0"/>
           <w:sz w:val="24"/>
-          <w:lang w:val="en-US" w:eastAsia="zh-CN"/>
-        </w:rPr>
-        <w:t>2</w:t>
+          <w:lang w:eastAsia="zh-CN"/>
+        </w:rPr>
+        <w:t>second_MRatio</w:t>
       </w:r>
       <w:r>
         <w:rPr>
@@ -6630,20 +6621,12 @@
       </w:r>
       <w:r>
         <w:rPr>
-          <w:rFonts w:ascii="Times New Roman" w:hAnsi="Times New Roman" w:cs="Times New Roman"/>
-          <w:kern w:val="0"/>
-          <w:sz w:val="24"/>
-        </w:rPr>
-        <w:t>bad_Ratio</w:t>
-      </w:r>
-      <w:r>
-        <w:rPr>
           <w:rFonts w:hint="eastAsia" w:ascii="Times New Roman" w:hAnsi="Times New Roman" w:cs="Times New Roman"/>
           <w:kern w:val="0"/>
           <w:sz w:val="24"/>
-          <w:lang w:val="en-US" w:eastAsia="zh-CN"/>
-        </w:rPr>
-        <w:t>2</w:t>
+          <w:lang w:eastAsia="zh-CN"/>
+        </w:rPr>
+        <w:t>second_BRatio</w:t>
       </w:r>
       <w:r>
         <w:rPr>
@@ -6701,7 +6684,7 @@
           <w:sz w:val="24"/>
           <w:lang w:val="en-US" w:eastAsia="zh-CN"/>
         </w:rPr>
-        <w:t>process_Section2</w:t>
+        <w:t>second_Pro_Interval</w:t>
       </w:r>
       <w:r>
         <w:rPr>
@@ -6728,16 +6711,16 @@
           <w:bCs/>
           <w:sz w:val="24"/>
         </w:rPr>
-        <w:t>固井水泥胶结合格率为pass_Percent</w:t>
+        <w:t>固井水泥胶结合格率为</w:t>
       </w:r>
       <w:r>
         <w:rPr>
           <w:rFonts w:hint="eastAsia" w:ascii="Times New Roman" w:hAnsi="Times New Roman" w:cs="Times New Roman"/>
           <w:bCs/>
           <w:sz w:val="24"/>
-          <w:lang w:val="en-US" w:eastAsia="zh-CN"/>
-        </w:rPr>
-        <w:t>2</w:t>
+          <w:lang w:eastAsia="zh-CN"/>
+        </w:rPr>
+        <w:t>second_Pass_Percent</w:t>
       </w:r>
       <w:r>
         <w:rPr>
@@ -6746,15 +6729,6 @@
           <w:sz w:val="24"/>
         </w:rPr>
         <w:t>%，测井评价为固井质量</w:t>
-      </w:r>
-      <w:r>
-        <w:rPr>
-          <w:rFonts w:ascii="Times New Roman" w:hAnsi="Times New Roman" w:cs="Times New Roman"/>
-          <w:b/>
-          <w:bCs/>
-          <w:sz w:val="24"/>
-        </w:rPr>
-        <w:t>eval_Result</w:t>
       </w:r>
       <w:r>
         <w:rPr>
@@ -6762,9 +6736,9 @@
           <w:b/>
           <w:bCs/>
           <w:sz w:val="24"/>
-          <w:lang w:val="en-US" w:eastAsia="zh-CN"/>
-        </w:rPr>
-        <w:t>2</w:t>
+          <w:lang w:eastAsia="zh-CN"/>
+        </w:rPr>
+        <w:t>second_Eval_Result</w:t>
       </w:r>
       <w:r>
         <w:rPr>
@@ -7628,7 +7602,7 @@
           <w:sz w:val="24"/>
           <w:lang w:val="en-US" w:eastAsia="zh-CN"/>
         </w:rPr>
-        <w:t>process_Section1</w:t>
+        <w:t>first_Pro_Interval</w:t>
       </w:r>
       <w:r>
         <w:rPr>
@@ -7981,19 +7955,12 @@
             </w:pPr>
             <w:r>
               <w:rPr>
-                <w:sz w:val="18"/>
-                <w:szCs w:val="18"/>
-              </w:rPr>
-              <w:t>good_Length</w:t>
-            </w:r>
-            <w:r>
-              <w:rPr>
                 <w:rFonts w:hint="eastAsia"/>
                 <w:sz w:val="18"/>
                 <w:szCs w:val="18"/>
-                <w:lang w:val="en-US" w:eastAsia="zh-CN"/>
-              </w:rPr>
-              <w:t>1</w:t>
+                <w:lang w:eastAsia="zh-CN"/>
+              </w:rPr>
+              <w:t>first_GLength</w:t>
             </w:r>
           </w:p>
         </w:tc>
@@ -8015,19 +7982,12 @@
             </w:pPr>
             <w:r>
               <w:rPr>
-                <w:sz w:val="18"/>
-                <w:szCs w:val="18"/>
-              </w:rPr>
-              <w:t>good_Ratio</w:t>
-            </w:r>
-            <w:r>
-              <w:rPr>
                 <w:rFonts w:hint="eastAsia"/>
                 <w:sz w:val="18"/>
                 <w:szCs w:val="18"/>
-                <w:lang w:val="en-US" w:eastAsia="zh-CN"/>
-              </w:rPr>
-              <w:t>1</w:t>
+                <w:lang w:eastAsia="zh-CN"/>
+              </w:rPr>
+              <w:t>first_GRatio</w:t>
             </w:r>
           </w:p>
         </w:tc>
@@ -8150,19 +8110,12 @@
             </w:pPr>
             <w:r>
               <w:rPr>
-                <w:sz w:val="18"/>
-                <w:szCs w:val="18"/>
-              </w:rPr>
-              <w:t>median_Length</w:t>
-            </w:r>
-            <w:r>
-              <w:rPr>
                 <w:rFonts w:hint="eastAsia"/>
                 <w:sz w:val="18"/>
                 <w:szCs w:val="18"/>
-                <w:lang w:val="en-US" w:eastAsia="zh-CN"/>
-              </w:rPr>
-              <w:t>1</w:t>
+                <w:lang w:eastAsia="zh-CN"/>
+              </w:rPr>
+              <w:t>first_MLength</w:t>
             </w:r>
           </w:p>
         </w:tc>
@@ -8184,19 +8137,12 @@
             </w:pPr>
             <w:r>
               <w:rPr>
-                <w:sz w:val="18"/>
-                <w:szCs w:val="18"/>
-              </w:rPr>
-              <w:t>median_Ratio</w:t>
-            </w:r>
-            <w:r>
-              <w:rPr>
                 <w:rFonts w:hint="eastAsia"/>
                 <w:sz w:val="18"/>
                 <w:szCs w:val="18"/>
-                <w:lang w:val="en-US" w:eastAsia="zh-CN"/>
-              </w:rPr>
-              <w:t>1</w:t>
+                <w:lang w:eastAsia="zh-CN"/>
+              </w:rPr>
+              <w:t>first_MRatio</w:t>
             </w:r>
           </w:p>
         </w:tc>
@@ -8315,19 +8261,12 @@
             </w:pPr>
             <w:r>
               <w:rPr>
-                <w:sz w:val="18"/>
-                <w:szCs w:val="18"/>
-              </w:rPr>
-              <w:t>bad_Length</w:t>
-            </w:r>
-            <w:r>
-              <w:rPr>
                 <w:rFonts w:hint="eastAsia"/>
                 <w:sz w:val="18"/>
                 <w:szCs w:val="18"/>
-                <w:lang w:val="en-US" w:eastAsia="zh-CN"/>
-              </w:rPr>
-              <w:t>1</w:t>
+                <w:lang w:eastAsia="zh-CN"/>
+              </w:rPr>
+              <w:t>first_BLength</w:t>
             </w:r>
           </w:p>
         </w:tc>
@@ -8349,19 +8288,12 @@
             </w:pPr>
             <w:r>
               <w:rPr>
-                <w:sz w:val="18"/>
-                <w:szCs w:val="18"/>
-              </w:rPr>
-              <w:t>bad_Ratio</w:t>
-            </w:r>
-            <w:r>
-              <w:rPr>
                 <w:rFonts w:hint="eastAsia"/>
                 <w:sz w:val="18"/>
                 <w:szCs w:val="18"/>
-                <w:lang w:val="en-US" w:eastAsia="zh-CN"/>
-              </w:rPr>
-              <w:t>1</w:t>
+                <w:lang w:eastAsia="zh-CN"/>
+              </w:rPr>
+              <w:t>first_BRatio</w:t>
             </w:r>
           </w:p>
         </w:tc>
@@ -8453,7 +8385,7 @@
           <w:sz w:val="24"/>
           <w:lang w:val="en-US" w:eastAsia="zh-CN"/>
         </w:rPr>
-        <w:t>process_Section2</w:t>
+        <w:t>second_Pro_Interval</w:t>
       </w:r>
       <w:r>
         <w:rPr>
@@ -8797,19 +8729,12 @@
             </w:pPr>
             <w:r>
               <w:rPr>
-                <w:sz w:val="18"/>
-                <w:szCs w:val="18"/>
-              </w:rPr>
-              <w:t>good_Length</w:t>
-            </w:r>
-            <w:r>
-              <w:rPr>
                 <w:rFonts w:hint="eastAsia"/>
                 <w:sz w:val="18"/>
                 <w:szCs w:val="18"/>
-                <w:lang w:val="en-US" w:eastAsia="zh-CN"/>
-              </w:rPr>
-              <w:t>2</w:t>
+                <w:lang w:eastAsia="zh-CN"/>
+              </w:rPr>
+              <w:t>second_GLength</w:t>
             </w:r>
           </w:p>
         </w:tc>
@@ -8831,19 +8756,12 @@
             </w:pPr>
             <w:r>
               <w:rPr>
-                <w:sz w:val="18"/>
-                <w:szCs w:val="18"/>
-              </w:rPr>
-              <w:t>good_Ratio</w:t>
-            </w:r>
-            <w:r>
-              <w:rPr>
                 <w:rFonts w:hint="eastAsia"/>
                 <w:sz w:val="18"/>
                 <w:szCs w:val="18"/>
-                <w:lang w:val="en-US" w:eastAsia="zh-CN"/>
-              </w:rPr>
-              <w:t>2</w:t>
+                <w:lang w:eastAsia="zh-CN"/>
+              </w:rPr>
+              <w:t>second_GRatio</w:t>
             </w:r>
           </w:p>
         </w:tc>
@@ -8966,19 +8884,12 @@
             </w:pPr>
             <w:r>
               <w:rPr>
-                <w:sz w:val="18"/>
-                <w:szCs w:val="18"/>
-              </w:rPr>
-              <w:t>median_Length</w:t>
-            </w:r>
-            <w:r>
-              <w:rPr>
                 <w:rFonts w:hint="eastAsia"/>
                 <w:sz w:val="18"/>
                 <w:szCs w:val="18"/>
-                <w:lang w:val="en-US" w:eastAsia="zh-CN"/>
-              </w:rPr>
-              <w:t>2</w:t>
+                <w:lang w:eastAsia="zh-CN"/>
+              </w:rPr>
+              <w:t>second_MLength</w:t>
             </w:r>
           </w:p>
         </w:tc>
@@ -9000,19 +8911,12 @@
             </w:pPr>
             <w:r>
               <w:rPr>
-                <w:sz w:val="18"/>
-                <w:szCs w:val="18"/>
-              </w:rPr>
-              <w:t>median_Ratio</w:t>
-            </w:r>
-            <w:r>
-              <w:rPr>
                 <w:rFonts w:hint="eastAsia"/>
                 <w:sz w:val="18"/>
                 <w:szCs w:val="18"/>
-                <w:lang w:val="en-US" w:eastAsia="zh-CN"/>
-              </w:rPr>
-              <w:t>2</w:t>
+                <w:lang w:eastAsia="zh-CN"/>
+              </w:rPr>
+              <w:t>second_MRatio</w:t>
             </w:r>
           </w:p>
         </w:tc>
@@ -9131,19 +9035,12 @@
             </w:pPr>
             <w:r>
               <w:rPr>
-                <w:sz w:val="18"/>
-                <w:szCs w:val="18"/>
-              </w:rPr>
-              <w:t>bad_Length</w:t>
-            </w:r>
-            <w:r>
-              <w:rPr>
                 <w:rFonts w:hint="eastAsia"/>
                 <w:sz w:val="18"/>
                 <w:szCs w:val="18"/>
-                <w:lang w:val="en-US" w:eastAsia="zh-CN"/>
-              </w:rPr>
-              <w:t>2</w:t>
+                <w:lang w:eastAsia="zh-CN"/>
+              </w:rPr>
+              <w:t>second_BLength</w:t>
             </w:r>
           </w:p>
         </w:tc>
@@ -9165,19 +9062,12 @@
             </w:pPr>
             <w:r>
               <w:rPr>
-                <w:sz w:val="18"/>
-                <w:szCs w:val="18"/>
-              </w:rPr>
-              <w:t>bad_Ratio</w:t>
-            </w:r>
-            <w:r>
-              <w:rPr>
                 <w:rFonts w:hint="eastAsia"/>
                 <w:sz w:val="18"/>
                 <w:szCs w:val="18"/>
-                <w:lang w:val="en-US" w:eastAsia="zh-CN"/>
-              </w:rPr>
-              <w:t>2</w:t>
+                <w:lang w:eastAsia="zh-CN"/>
+              </w:rPr>
+              <w:t>second_BRatio</w:t>
             </w:r>
           </w:p>
         </w:tc>
@@ -9327,18 +9217,20 @@
           </w:tcPr>
           <w:p>
             <w:pPr>
-              <w:jc w:val="center"/>
-              <w:rPr>
-                <w:rFonts w:ascii="Times New Roman" w:hAnsi="Times New Roman" w:eastAsia="宋体" w:cs="Times New Roman"/>
-                <w:color w:val="000000"/>
-                <w:kern w:val="2"/>
-                <w:sz w:val="21"/>
-                <w:lang w:val="en-US" w:eastAsia="zh-CN" w:bidi="ar-SA"/>
-              </w:rPr>
-            </w:pPr>
-            <w:r>
-              <w:rPr>
-                <w:color w:val="000000"/>
+              <w:widowControl/>
+              <w:jc w:val="center"/>
+              <w:rPr>
+                <w:kern w:val="0"/>
+                <w:sz w:val="18"/>
+                <w:szCs w:val="18"/>
+                <w:lang w:val="en-US" w:eastAsia="zh-CN"/>
+              </w:rPr>
+            </w:pPr>
+            <w:r>
+              <w:rPr>
+                <w:kern w:val="0"/>
+                <w:sz w:val="18"/>
+                <w:szCs w:val="18"/>
               </w:rPr>
               <w:t>序号</w:t>
             </w:r>
@@ -9351,18 +9243,20 @@
           </w:tcPr>
           <w:p>
             <w:pPr>
-              <w:jc w:val="center"/>
-              <w:rPr>
-                <w:rFonts w:ascii="Times New Roman" w:hAnsi="Times New Roman" w:eastAsia="宋体" w:cs="Times New Roman"/>
-                <w:color w:val="000000"/>
-                <w:kern w:val="2"/>
-                <w:sz w:val="21"/>
-                <w:lang w:val="en-US" w:eastAsia="zh-CN" w:bidi="ar-SA"/>
-              </w:rPr>
-            </w:pPr>
-            <w:r>
-              <w:rPr>
-                <w:color w:val="000000"/>
+              <w:widowControl/>
+              <w:jc w:val="center"/>
+              <w:rPr>
+                <w:kern w:val="0"/>
+                <w:sz w:val="18"/>
+                <w:szCs w:val="18"/>
+                <w:lang w:val="en-US" w:eastAsia="zh-CN"/>
+              </w:rPr>
+            </w:pPr>
+            <w:r>
+              <w:rPr>
+                <w:kern w:val="0"/>
+                <w:sz w:val="18"/>
+                <w:szCs w:val="18"/>
               </w:rPr>
               <w:t>井段(m)</w:t>
             </w:r>
@@ -9375,18 +9269,20 @@
           </w:tcPr>
           <w:p>
             <w:pPr>
-              <w:jc w:val="center"/>
-              <w:rPr>
-                <w:rFonts w:ascii="Times New Roman" w:hAnsi="Times New Roman" w:eastAsia="宋体" w:cs="Times New Roman"/>
-                <w:color w:val="000000"/>
-                <w:kern w:val="2"/>
-                <w:sz w:val="21"/>
-                <w:lang w:val="en-US" w:eastAsia="zh-CN" w:bidi="ar-SA"/>
-              </w:rPr>
-            </w:pPr>
-            <w:r>
-              <w:rPr>
-                <w:color w:val="000000"/>
+              <w:widowControl/>
+              <w:jc w:val="center"/>
+              <w:rPr>
+                <w:kern w:val="0"/>
+                <w:sz w:val="18"/>
+                <w:szCs w:val="18"/>
+                <w:lang w:val="en-US" w:eastAsia="zh-CN"/>
+              </w:rPr>
+            </w:pPr>
+            <w:r>
+              <w:rPr>
+                <w:kern w:val="0"/>
+                <w:sz w:val="18"/>
+                <w:szCs w:val="18"/>
               </w:rPr>
               <w:t>厚度(m)</w:t>
             </w:r>
@@ -9399,18 +9295,72 @@
           </w:tcPr>
           <w:p>
             <w:pPr>
-              <w:jc w:val="center"/>
-              <w:rPr>
-                <w:rFonts w:ascii="Times New Roman" w:hAnsi="Times New Roman" w:eastAsia="宋体" w:cs="Times New Roman"/>
-                <w:color w:val="000000"/>
-                <w:kern w:val="2"/>
-                <w:sz w:val="21"/>
-                <w:lang w:val="en-US" w:eastAsia="zh-CN" w:bidi="ar-SA"/>
-              </w:rPr>
-            </w:pPr>
-            <w:r>
-              <w:rPr>
-                <w:color w:val="000000"/>
+              <w:widowControl/>
+              <w:jc w:val="center"/>
+              <w:rPr>
+                <w:kern w:val="0"/>
+                <w:sz w:val="18"/>
+                <w:szCs w:val="18"/>
+                <w:lang w:val="en-US" w:eastAsia="zh-CN"/>
+              </w:rPr>
+            </w:pPr>
+            <w:r>
+              <w:rPr>
+                <w:kern w:val="0"/>
+                <w:sz w:val="18"/>
+                <w:szCs w:val="18"/>
+              </w:rPr>
+              <w:t>最大声幅(%)</w:t>
+            </w:r>
+          </w:p>
+        </w:tc>
+        <w:tc>
+          <w:tcPr>
+            <w:tcW w:w="1461" w:type="dxa"/>
+            <w:vAlign w:val="center"/>
+          </w:tcPr>
+          <w:p>
+            <w:pPr>
+              <w:widowControl/>
+              <w:jc w:val="center"/>
+              <w:rPr>
+                <w:kern w:val="0"/>
+                <w:sz w:val="18"/>
+                <w:szCs w:val="18"/>
+                <w:lang w:val="en-US" w:eastAsia="zh-CN"/>
+              </w:rPr>
+            </w:pPr>
+            <w:r>
+              <w:rPr>
+                <w:kern w:val="0"/>
+                <w:sz w:val="18"/>
+                <w:szCs w:val="18"/>
+              </w:rPr>
+              <w:t>最小声幅(%)</w:t>
+            </w:r>
+          </w:p>
+        </w:tc>
+        <w:tc>
+          <w:tcPr>
+            <w:tcW w:w="1485" w:type="dxa"/>
+            <w:vAlign w:val="center"/>
+          </w:tcPr>
+          <w:p>
+            <w:pPr>
+              <w:widowControl/>
+              <w:jc w:val="center"/>
+              <w:rPr>
+                <w:kern w:val="0"/>
+                <w:sz w:val="18"/>
+                <w:szCs w:val="18"/>
+                <w:lang w:val="en-US" w:eastAsia="zh-CN"/>
+              </w:rPr>
+            </w:pPr>
+            <w:r>
+              <w:rPr>
+                <w:kern w:val="0"/>
+                <w:sz w:val="18"/>
+                <w:szCs w:val="18"/>
               </w:rPr>
               <w:t>平均声幅(%)</w:t>
             </w:r>
@@ -9418,222 +9368,28 @@
         </w:tc>
         <w:tc>
           <w:tcPr>
-            <w:tcW w:w="1461" w:type="dxa"/>
-            <w:vAlign w:val="center"/>
-          </w:tcPr>
-          <w:p>
-            <w:pPr>
-              <w:jc w:val="center"/>
-              <w:rPr>
-                <w:rFonts w:ascii="Times New Roman" w:hAnsi="Times New Roman" w:eastAsia="宋体" w:cs="Times New Roman"/>
-                <w:color w:val="000000"/>
-                <w:kern w:val="2"/>
-                <w:sz w:val="21"/>
-                <w:lang w:val="en-US" w:eastAsia="zh-CN" w:bidi="ar-SA"/>
-              </w:rPr>
-            </w:pPr>
-            <w:r>
-              <w:rPr>
-                <w:color w:val="000000"/>
-              </w:rPr>
-              <w:t>最小声幅(%)</w:t>
-            </w:r>
-          </w:p>
-        </w:tc>
-        <w:tc>
-          <w:tcPr>
-            <w:tcW w:w="1485" w:type="dxa"/>
-            <w:vAlign w:val="center"/>
-          </w:tcPr>
-          <w:p>
-            <w:pPr>
-              <w:jc w:val="center"/>
-              <w:rPr>
-                <w:rFonts w:ascii="Times New Roman" w:hAnsi="Times New Roman" w:eastAsia="宋体" w:cs="Times New Roman"/>
-                <w:color w:val="000000"/>
-                <w:kern w:val="2"/>
-                <w:sz w:val="21"/>
-                <w:lang w:val="en-US" w:eastAsia="zh-CN" w:bidi="ar-SA"/>
-              </w:rPr>
-            </w:pPr>
-            <w:r>
-              <w:rPr>
-                <w:color w:val="000000"/>
-              </w:rPr>
-              <w:t>最大声幅(%)</w:t>
-            </w:r>
-          </w:p>
-        </w:tc>
-        <w:tc>
-          <w:tcPr>
             <w:tcW w:w="756" w:type="dxa"/>
             <w:vAlign w:val="center"/>
           </w:tcPr>
           <w:p>
             <w:pPr>
-              <w:jc w:val="center"/>
-              <w:rPr>
-                <w:rFonts w:ascii="Times New Roman" w:hAnsi="Times New Roman" w:eastAsia="宋体" w:cs="Times New Roman"/>
-                <w:color w:val="000000"/>
-                <w:kern w:val="2"/>
-                <w:sz w:val="21"/>
-                <w:lang w:val="en-US" w:eastAsia="zh-CN" w:bidi="ar-SA"/>
-              </w:rPr>
-            </w:pPr>
-            <w:r>
-              <w:rPr>
-                <w:color w:val="000000"/>
+              <w:widowControl/>
+              <w:jc w:val="center"/>
+              <w:rPr>
+                <w:kern w:val="0"/>
+                <w:sz w:val="18"/>
+                <w:szCs w:val="18"/>
+                <w:lang w:val="en-US" w:eastAsia="zh-CN"/>
+              </w:rPr>
+            </w:pPr>
+            <w:r>
+              <w:rPr>
+                <w:kern w:val="0"/>
+                <w:sz w:val="18"/>
+                <w:szCs w:val="18"/>
               </w:rPr>
               <w:t>结论</w:t>
             </w:r>
-          </w:p>
-        </w:tc>
-      </w:tr>
-      <w:tr>
-        <w:tblPrEx>
-          <w:tblBorders>
-            <w:top w:val="single" w:color="auto" w:sz="4" w:space="0"/>
-            <w:left w:val="single" w:color="auto" w:sz="4" w:space="0"/>
-            <w:bottom w:val="single" w:color="auto" w:sz="4" w:space="0"/>
-            <w:right w:val="single" w:color="auto" w:sz="4" w:space="0"/>
-            <w:insideH w:val="single" w:color="auto" w:sz="4" w:space="0"/>
-            <w:insideV w:val="single" w:color="auto" w:sz="4" w:space="0"/>
-          </w:tblBorders>
-          <w:tblCellMar>
-            <w:top w:w="0" w:type="dxa"/>
-            <w:left w:w="108" w:type="dxa"/>
-            <w:bottom w:w="0" w:type="dxa"/>
-            <w:right w:w="108" w:type="dxa"/>
-          </w:tblCellMar>
-        </w:tblPrEx>
-        <w:trPr>
-          <w:trHeight w:val="400" w:hRule="atLeast"/>
-          <w:jc w:val="center"/>
-        </w:trPr>
-        <w:tc>
-          <w:tcPr>
-            <w:tcW w:w="1227" w:type="dxa"/>
-            <w:vAlign w:val="center"/>
-          </w:tcPr>
-          <w:p>
-            <w:pPr>
-              <w:jc w:val="center"/>
-              <w:rPr>
-                <w:rFonts w:ascii="Times New Roman" w:hAnsi="Times New Roman" w:eastAsia="宋体" w:cs="Times New Roman"/>
-                <w:color w:val="000000"/>
-                <w:kern w:val="2"/>
-                <w:sz w:val="21"/>
-                <w:lang w:val="en-US" w:eastAsia="zh-CN" w:bidi="ar-SA"/>
-              </w:rPr>
-            </w:pPr>
-          </w:p>
-        </w:tc>
-        <w:tc>
-          <w:tcPr>
-            <w:tcW w:w="1694" w:type="dxa"/>
-            <w:vAlign w:val="center"/>
-          </w:tcPr>
-          <w:p>
-            <w:pPr>
-              <w:jc w:val="center"/>
-              <w:rPr>
-                <w:rFonts w:ascii="Times New Roman" w:hAnsi="Times New Roman" w:eastAsia="宋体" w:cs="Times New Roman"/>
-                <w:color w:val="000000"/>
-                <w:kern w:val="2"/>
-                <w:sz w:val="21"/>
-                <w:lang w:val="en-US" w:eastAsia="zh-CN" w:bidi="ar-SA"/>
-              </w:rPr>
-            </w:pPr>
-          </w:p>
-        </w:tc>
-        <w:tc>
-          <w:tcPr>
-            <w:tcW w:w="1290" w:type="dxa"/>
-            <w:vAlign w:val="center"/>
-          </w:tcPr>
-          <w:p>
-            <w:pPr>
-              <w:jc w:val="center"/>
-              <w:rPr>
-                <w:rFonts w:ascii="Times New Roman" w:hAnsi="Times New Roman" w:eastAsia="宋体" w:cs="Times New Roman"/>
-                <w:color w:val="000000"/>
-                <w:kern w:val="2"/>
-                <w:sz w:val="21"/>
-                <w:lang w:val="en-US" w:eastAsia="zh-CN" w:bidi="ar-SA"/>
-              </w:rPr>
-            </w:pPr>
-          </w:p>
-        </w:tc>
-        <w:tc>
-          <w:tcPr>
-            <w:tcW w:w="1374" w:type="dxa"/>
-            <w:vAlign w:val="center"/>
-          </w:tcPr>
-          <w:p>
-            <w:pPr>
-              <w:jc w:val="center"/>
-              <w:rPr>
-                <w:rFonts w:ascii="Times New Roman" w:hAnsi="Times New Roman" w:eastAsia="宋体" w:cs="Times New Roman"/>
-                <w:color w:val="000000"/>
-                <w:kern w:val="2"/>
-                <w:sz w:val="21"/>
-                <w:lang w:val="en-US" w:eastAsia="zh-CN" w:bidi="ar-SA"/>
-              </w:rPr>
-            </w:pPr>
-          </w:p>
-        </w:tc>
-        <w:tc>
-          <w:tcPr>
-            <w:tcW w:w="1461" w:type="dxa"/>
-            <w:vAlign w:val="center"/>
-          </w:tcPr>
-          <w:p>
-            <w:pPr>
-              <w:jc w:val="center"/>
-              <w:rPr>
-                <w:rFonts w:ascii="Times New Roman" w:hAnsi="Times New Roman" w:eastAsia="宋体" w:cs="Times New Roman"/>
-                <w:color w:val="000000"/>
-                <w:kern w:val="2"/>
-                <w:sz w:val="21"/>
-                <w:lang w:val="en-US" w:eastAsia="zh-CN" w:bidi="ar-SA"/>
-              </w:rPr>
-            </w:pPr>
-          </w:p>
-        </w:tc>
-        <w:tc>
-          <w:tcPr>
-            <w:tcW w:w="1485" w:type="dxa"/>
-            <w:vAlign w:val="center"/>
-          </w:tcPr>
-          <w:p>
-            <w:pPr>
-              <w:jc w:val="center"/>
-              <w:rPr>
-                <w:rFonts w:ascii="Times New Roman" w:hAnsi="Times New Roman" w:eastAsia="宋体" w:cs="Times New Roman"/>
-                <w:color w:val="000000"/>
-                <w:kern w:val="2"/>
-                <w:sz w:val="21"/>
-                <w:lang w:val="en-US" w:eastAsia="zh-CN" w:bidi="ar-SA"/>
-              </w:rPr>
-            </w:pPr>
-          </w:p>
-        </w:tc>
-        <w:tc>
-          <w:tcPr>
-            <w:tcW w:w="756" w:type="dxa"/>
-            <w:vAlign w:val="center"/>
-          </w:tcPr>
-          <w:p>
-            <w:pPr>
-              <w:jc w:val="center"/>
-              <w:rPr>
-                <w:rFonts w:ascii="Times New Roman" w:hAnsi="Times New Roman" w:eastAsia="宋体" w:cs="Times New Roman"/>
-                <w:color w:val="000000"/>
-                <w:kern w:val="2"/>
-                <w:sz w:val="21"/>
-                <w:lang w:val="en-US" w:eastAsia="zh-CN" w:bidi="ar-SA"/>
-              </w:rPr>
-            </w:pPr>
           </w:p>
         </w:tc>
       </w:tr>
@@ -9760,18 +9516,20 @@
           </w:tcPr>
           <w:p>
             <w:pPr>
-              <w:jc w:val="center"/>
-              <w:rPr>
-                <w:rFonts w:ascii="Times New Roman" w:hAnsi="Times New Roman" w:eastAsia="宋体" w:cs="Times New Roman"/>
-                <w:color w:val="000000"/>
-                <w:kern w:val="2"/>
-                <w:sz w:val="21"/>
-                <w:lang w:val="en-US" w:eastAsia="zh-CN" w:bidi="ar-SA"/>
-              </w:rPr>
-            </w:pPr>
-            <w:r>
-              <w:rPr>
-                <w:color w:val="000000"/>
+              <w:widowControl/>
+              <w:jc w:val="center"/>
+              <w:rPr>
+                <w:kern w:val="0"/>
+                <w:sz w:val="18"/>
+                <w:szCs w:val="18"/>
+                <w:lang w:val="en-US" w:eastAsia="zh-CN"/>
+              </w:rPr>
+            </w:pPr>
+            <w:r>
+              <w:rPr>
+                <w:kern w:val="0"/>
+                <w:sz w:val="18"/>
+                <w:szCs w:val="18"/>
               </w:rPr>
               <w:t>序号</w:t>
             </w:r>
@@ -9784,18 +9542,20 @@
           </w:tcPr>
           <w:p>
             <w:pPr>
-              <w:jc w:val="center"/>
-              <w:rPr>
-                <w:rFonts w:ascii="Times New Roman" w:hAnsi="Times New Roman" w:eastAsia="宋体" w:cs="Times New Roman"/>
-                <w:color w:val="000000"/>
-                <w:kern w:val="2"/>
-                <w:sz w:val="21"/>
-                <w:lang w:val="en-US" w:eastAsia="zh-CN" w:bidi="ar-SA"/>
-              </w:rPr>
-            </w:pPr>
-            <w:r>
-              <w:rPr>
-                <w:color w:val="000000"/>
+              <w:widowControl/>
+              <w:jc w:val="center"/>
+              <w:rPr>
+                <w:kern w:val="0"/>
+                <w:sz w:val="18"/>
+                <w:szCs w:val="18"/>
+                <w:lang w:val="en-US" w:eastAsia="zh-CN"/>
+              </w:rPr>
+            </w:pPr>
+            <w:r>
+              <w:rPr>
+                <w:kern w:val="0"/>
+                <w:sz w:val="18"/>
+                <w:szCs w:val="18"/>
               </w:rPr>
               <w:t>井段(m)</w:t>
             </w:r>
@@ -9808,18 +9568,20 @@
           </w:tcPr>
           <w:p>
             <w:pPr>
-              <w:jc w:val="center"/>
-              <w:rPr>
-                <w:rFonts w:ascii="Times New Roman" w:hAnsi="Times New Roman" w:eastAsia="宋体" w:cs="Times New Roman"/>
-                <w:color w:val="000000"/>
-                <w:kern w:val="2"/>
-                <w:sz w:val="21"/>
-                <w:lang w:val="en-US" w:eastAsia="zh-CN" w:bidi="ar-SA"/>
-              </w:rPr>
-            </w:pPr>
-            <w:r>
-              <w:rPr>
-                <w:color w:val="000000"/>
+              <w:widowControl/>
+              <w:jc w:val="center"/>
+              <w:rPr>
+                <w:kern w:val="0"/>
+                <w:sz w:val="18"/>
+                <w:szCs w:val="18"/>
+                <w:lang w:val="en-US" w:eastAsia="zh-CN"/>
+              </w:rPr>
+            </w:pPr>
+            <w:r>
+              <w:rPr>
+                <w:kern w:val="0"/>
+                <w:sz w:val="18"/>
+                <w:szCs w:val="18"/>
               </w:rPr>
               <w:t>厚度(m)</w:t>
             </w:r>
@@ -9832,20 +9594,21 @@
           </w:tcPr>
           <w:p>
             <w:pPr>
-              <w:jc w:val="center"/>
-              <w:rPr>
-                <w:rFonts w:ascii="Times New Roman" w:hAnsi="Times New Roman" w:eastAsia="宋体" w:cs="Times New Roman"/>
-                <w:color w:val="000000"/>
-                <w:kern w:val="2"/>
-                <w:sz w:val="21"/>
-                <w:lang w:val="en-US" w:eastAsia="zh-CN" w:bidi="ar-SA"/>
-              </w:rPr>
-            </w:pPr>
-            <w:r>
-              <w:rPr>
-                <w:rFonts w:hint="eastAsia" w:hAnsi="宋体"/>
+              <w:widowControl/>
+              <w:jc w:val="center"/>
+              <w:rPr>
                 <w:kern w:val="0"/>
-                <w:szCs w:val="21"/>
+                <w:sz w:val="18"/>
+                <w:szCs w:val="18"/>
+                <w:lang w:val="en-US" w:eastAsia="zh-CN"/>
+              </w:rPr>
+            </w:pPr>
+            <w:r>
+              <w:rPr>
+                <w:rFonts w:hint="eastAsia"/>
+                <w:kern w:val="0"/>
+                <w:sz w:val="18"/>
+                <w:szCs w:val="18"/>
               </w:rPr>
               <w:t>最大指数</w:t>
             </w:r>
@@ -9858,20 +9621,21 @@
           </w:tcPr>
           <w:p>
             <w:pPr>
-              <w:jc w:val="center"/>
-              <w:rPr>
-                <w:rFonts w:ascii="Times New Roman" w:hAnsi="Times New Roman" w:eastAsia="宋体" w:cs="Times New Roman"/>
-                <w:color w:val="000000"/>
-                <w:kern w:val="2"/>
-                <w:sz w:val="21"/>
-                <w:lang w:val="en-US" w:eastAsia="zh-CN" w:bidi="ar-SA"/>
-              </w:rPr>
-            </w:pPr>
-            <w:r>
-              <w:rPr>
-                <w:rFonts w:hint="eastAsia" w:hAnsi="宋体"/>
+              <w:widowControl/>
+              <w:jc w:val="center"/>
+              <w:rPr>
                 <w:kern w:val="0"/>
-                <w:szCs w:val="21"/>
+                <w:sz w:val="18"/>
+                <w:szCs w:val="18"/>
+                <w:lang w:val="en-US" w:eastAsia="zh-CN"/>
+              </w:rPr>
+            </w:pPr>
+            <w:r>
+              <w:rPr>
+                <w:rFonts w:hint="eastAsia"/>
+                <w:kern w:val="0"/>
+                <w:sz w:val="18"/>
+                <w:szCs w:val="18"/>
               </w:rPr>
               <w:t>最小指数</w:t>
             </w:r>
@@ -9884,20 +9648,21 @@
           </w:tcPr>
           <w:p>
             <w:pPr>
-              <w:jc w:val="center"/>
-              <w:rPr>
-                <w:rFonts w:ascii="Times New Roman" w:hAnsi="Times New Roman" w:eastAsia="宋体" w:cs="Times New Roman"/>
-                <w:color w:val="000000"/>
-                <w:kern w:val="2"/>
-                <w:sz w:val="21"/>
-                <w:lang w:val="en-US" w:eastAsia="zh-CN" w:bidi="ar-SA"/>
-              </w:rPr>
-            </w:pPr>
-            <w:r>
-              <w:rPr>
-                <w:rFonts w:hint="eastAsia" w:hAnsi="宋体"/>
+              <w:widowControl/>
+              <w:jc w:val="center"/>
+              <w:rPr>
                 <w:kern w:val="0"/>
-                <w:szCs w:val="21"/>
+                <w:sz w:val="18"/>
+                <w:szCs w:val="18"/>
+                <w:lang w:val="en-US" w:eastAsia="zh-CN"/>
+              </w:rPr>
+            </w:pPr>
+            <w:r>
+              <w:rPr>
+                <w:rFonts w:hint="eastAsia"/>
+                <w:kern w:val="0"/>
+                <w:sz w:val="18"/>
+                <w:szCs w:val="18"/>
               </w:rPr>
               <w:t>平均指数</w:t>
             </w:r>
@@ -9910,169 +9675,23 @@
           </w:tcPr>
           <w:p>
             <w:pPr>
-              <w:jc w:val="center"/>
-              <w:rPr>
-                <w:rFonts w:ascii="Times New Roman" w:hAnsi="Times New Roman" w:eastAsia="宋体" w:cs="Times New Roman"/>
-                <w:color w:val="000000"/>
-                <w:kern w:val="2"/>
-                <w:sz w:val="21"/>
-                <w:lang w:val="en-US" w:eastAsia="zh-CN" w:bidi="ar-SA"/>
-              </w:rPr>
-            </w:pPr>
-            <w:r>
-              <w:rPr>
-                <w:color w:val="000000"/>
+              <w:widowControl/>
+              <w:jc w:val="center"/>
+              <w:rPr>
+                <w:kern w:val="0"/>
+                <w:sz w:val="18"/>
+                <w:szCs w:val="18"/>
+                <w:lang w:val="en-US" w:eastAsia="zh-CN"/>
+              </w:rPr>
+            </w:pPr>
+            <w:r>
+              <w:rPr>
+                <w:kern w:val="0"/>
+                <w:sz w:val="18"/>
+                <w:szCs w:val="18"/>
               </w:rPr>
               <w:t>结论</w:t>
             </w:r>
-          </w:p>
-        </w:tc>
-      </w:tr>
-      <w:tr>
-        <w:tblPrEx>
-          <w:tblBorders>
-            <w:top w:val="single" w:color="auto" w:sz="4" w:space="0"/>
-            <w:left w:val="single" w:color="auto" w:sz="4" w:space="0"/>
-            <w:bottom w:val="single" w:color="auto" w:sz="4" w:space="0"/>
-            <w:right w:val="single" w:color="auto" w:sz="4" w:space="0"/>
-            <w:insideH w:val="single" w:color="auto" w:sz="4" w:space="0"/>
-            <w:insideV w:val="single" w:color="auto" w:sz="4" w:space="0"/>
-          </w:tblBorders>
-          <w:tblCellMar>
-            <w:top w:w="0" w:type="dxa"/>
-            <w:left w:w="108" w:type="dxa"/>
-            <w:bottom w:w="0" w:type="dxa"/>
-            <w:right w:w="108" w:type="dxa"/>
-          </w:tblCellMar>
-        </w:tblPrEx>
-        <w:trPr>
-          <w:trHeight w:val="400" w:hRule="atLeast"/>
-          <w:jc w:val="center"/>
-        </w:trPr>
-        <w:tc>
-          <w:tcPr>
-            <w:tcW w:w="1227" w:type="dxa"/>
-            <w:vAlign w:val="center"/>
-          </w:tcPr>
-          <w:p>
-            <w:pPr>
-              <w:jc w:val="center"/>
-              <w:rPr>
-                <w:rFonts w:ascii="Times New Roman" w:hAnsi="Times New Roman" w:eastAsia="宋体" w:cs="Times New Roman"/>
-                <w:color w:val="000000"/>
-                <w:kern w:val="2"/>
-                <w:sz w:val="21"/>
-                <w:lang w:val="en-US" w:eastAsia="zh-CN" w:bidi="ar-SA"/>
-              </w:rPr>
-            </w:pPr>
-          </w:p>
-        </w:tc>
-        <w:tc>
-          <w:tcPr>
-            <w:tcW w:w="1694" w:type="dxa"/>
-            <w:vAlign w:val="center"/>
-          </w:tcPr>
-          <w:p>
-            <w:pPr>
-              <w:jc w:val="center"/>
-              <w:rPr>
-                <w:rFonts w:ascii="Times New Roman" w:hAnsi="Times New Roman" w:eastAsia="宋体" w:cs="Times New Roman"/>
-                <w:color w:val="000000"/>
-                <w:kern w:val="2"/>
-                <w:sz w:val="21"/>
-                <w:lang w:val="en-US" w:eastAsia="zh-CN" w:bidi="ar-SA"/>
-              </w:rPr>
-            </w:pPr>
-          </w:p>
-        </w:tc>
-        <w:tc>
-          <w:tcPr>
-            <w:tcW w:w="1290" w:type="dxa"/>
-            <w:vAlign w:val="center"/>
-          </w:tcPr>
-          <w:p>
-            <w:pPr>
-              <w:jc w:val="center"/>
-              <w:rPr>
-                <w:rFonts w:ascii="Times New Roman" w:hAnsi="Times New Roman" w:eastAsia="宋体" w:cs="Times New Roman"/>
-                <w:color w:val="000000"/>
-                <w:kern w:val="2"/>
-                <w:sz w:val="21"/>
-                <w:lang w:val="en-US" w:eastAsia="zh-CN" w:bidi="ar-SA"/>
-              </w:rPr>
-            </w:pPr>
-          </w:p>
-        </w:tc>
-        <w:tc>
-          <w:tcPr>
-            <w:tcW w:w="1374" w:type="dxa"/>
-            <w:vAlign w:val="center"/>
-          </w:tcPr>
-          <w:p>
-            <w:pPr>
-              <w:jc w:val="center"/>
-              <w:rPr>
-                <w:rFonts w:ascii="Times New Roman" w:hAnsi="Times New Roman" w:eastAsia="宋体" w:cs="Times New Roman"/>
-                <w:color w:val="000000"/>
-                <w:kern w:val="2"/>
-                <w:sz w:val="21"/>
-                <w:lang w:val="en-US" w:eastAsia="zh-CN" w:bidi="ar-SA"/>
-              </w:rPr>
-            </w:pPr>
-          </w:p>
-        </w:tc>
-        <w:tc>
-          <w:tcPr>
-            <w:tcW w:w="1461" w:type="dxa"/>
-            <w:vAlign w:val="center"/>
-          </w:tcPr>
-          <w:p>
-            <w:pPr>
-              <w:jc w:val="center"/>
-              <w:rPr>
-                <w:rFonts w:ascii="Times New Roman" w:hAnsi="Times New Roman" w:eastAsia="宋体" w:cs="Times New Roman"/>
-                <w:color w:val="000000"/>
-                <w:kern w:val="2"/>
-                <w:sz w:val="21"/>
-                <w:lang w:val="en-US" w:eastAsia="zh-CN" w:bidi="ar-SA"/>
-              </w:rPr>
-            </w:pPr>
-          </w:p>
-        </w:tc>
-        <w:tc>
-          <w:tcPr>
-            <w:tcW w:w="1485" w:type="dxa"/>
-            <w:vAlign w:val="center"/>
-          </w:tcPr>
-          <w:p>
-            <w:pPr>
-              <w:jc w:val="center"/>
-              <w:rPr>
-                <w:rFonts w:ascii="Times New Roman" w:hAnsi="Times New Roman" w:eastAsia="宋体" w:cs="Times New Roman"/>
-                <w:color w:val="000000"/>
-                <w:kern w:val="2"/>
-                <w:sz w:val="21"/>
-                <w:lang w:val="en-US" w:eastAsia="zh-CN" w:bidi="ar-SA"/>
-              </w:rPr>
-            </w:pPr>
-          </w:p>
-        </w:tc>
-        <w:tc>
-          <w:tcPr>
-            <w:tcW w:w="756" w:type="dxa"/>
-            <w:vAlign w:val="center"/>
-          </w:tcPr>
-          <w:p>
-            <w:pPr>
-              <w:jc w:val="center"/>
-              <w:rPr>
-                <w:rFonts w:ascii="Times New Roman" w:hAnsi="Times New Roman" w:eastAsia="宋体" w:cs="Times New Roman"/>
-                <w:color w:val="000000"/>
-                <w:kern w:val="2"/>
-                <w:sz w:val="21"/>
-                <w:lang w:val="en-US" w:eastAsia="zh-CN" w:bidi="ar-SA"/>
-              </w:rPr>
-            </w:pPr>
           </w:p>
         </w:tc>
       </w:tr>

</xml_diff>